<commit_message>
changes in report file
</commit_message>
<xml_diff>
--- a/Mobile Programming/report/word/lab1.docx
+++ b/Mobile Programming/report/word/lab1.docx
@@ -1447,18 +1447,13 @@
       </w:pPr>
       <w:r>
         <w:rPr>
-          <w:rFonts w:ascii="Times New Roman" w:hAnsi="Times New Roman" w:cs="Times New Roman"/>
-          <w:b/>
-          <w:bCs/>
           <w:noProof/>
-          <w:sz w:val="28"/>
-          <w:szCs w:val="28"/>
         </w:rPr>
         <w:drawing>
-          <wp:inline distT="0" distB="0" distL="0" distR="0" wp14:anchorId="720ADC98" wp14:editId="72F560EA">
-            <wp:extent cx="1666875" cy="2950817"/>
-            <wp:effectExtent l="152400" t="152400" r="352425" b="364490"/>
-            <wp:docPr id="6" name="Picture 6"/>
+          <wp:inline distT="0" distB="0" distL="0" distR="0" wp14:anchorId="56707F30" wp14:editId="1673763A">
+            <wp:extent cx="1432525" cy="2682240"/>
+            <wp:effectExtent l="152400" t="152400" r="358775" b="365760"/>
+            <wp:docPr id="8" name="Picture 8"/>
             <wp:cNvGraphicFramePr>
               <a:graphicFrameLocks xmlns:a="http://schemas.openxmlformats.org/drawingml/2006/main" noChangeAspect="1"/>
             </wp:cNvGraphicFramePr>
@@ -1466,19 +1461,28 @@
               <a:graphicData uri="http://schemas.openxmlformats.org/drawingml/2006/picture">
                 <pic:pic xmlns:pic="http://schemas.openxmlformats.org/drawingml/2006/picture">
                   <pic:nvPicPr>
-                    <pic:cNvPr id="1" name=""/>
-                    <pic:cNvPicPr/>
+                    <pic:cNvPr id="0" name="Picture 1"/>
+                    <pic:cNvPicPr>
+                      <a:picLocks noChangeAspect="1" noChangeArrowheads="1"/>
+                    </pic:cNvPicPr>
                   </pic:nvPicPr>
                   <pic:blipFill>
-                    <a:blip r:embed="rId12"/>
+                    <a:blip r:embed="rId12" cstate="print">
+                      <a:extLst>
+                        <a:ext uri="{28A0092B-C50C-407E-A947-70E740481C1C}">
+                          <a14:useLocalDpi xmlns:a14="http://schemas.microsoft.com/office/drawing/2010/main" val="0"/>
+                        </a:ext>
+                      </a:extLst>
+                    </a:blip>
+                    <a:srcRect/>
                     <a:stretch>
                       <a:fillRect/>
                     </a:stretch>
                   </pic:blipFill>
-                  <pic:spPr>
+                  <pic:spPr bwMode="auto">
                     <a:xfrm>
                       <a:off x="0" y="0"/>
-                      <a:ext cx="1666875" cy="2950817"/>
+                      <a:ext cx="1460227" cy="2734108"/>
                     </a:xfrm>
                     <a:prstGeom prst="rect">
                       <a:avLst/>

</xml_diff>